<commit_message>
Revised excel table from PT added to project documentation folder
</commit_message>
<xml_diff>
--- a/Documents/AICCRA EFA 27-07-20.docx
+++ b/Documents/AICCRA EFA 27-07-20.docx
@@ -71,14 +71,6 @@
         <w:jc w:val="center"/>
         <w:rPr>
           <w:rFonts w:cstheme="minorHAnsi"/>
-        </w:rPr>
-      </w:pPr>
-    </w:p>
-    <w:p>
-      <w:pPr>
-        <w:rPr>
-          <w:rFonts w:cstheme="minorHAnsi"/>
-          <w:color w:val="000000" w:themeColor="text1"/>
         </w:rPr>
       </w:pPr>
     </w:p>
@@ -1047,19 +1039,11 @@
         </w:rPr>
         <w:t xml:space="preserve">done by </w:t>
       </w:r>
-      <w:proofErr w:type="spellStart"/>
-      <w:r>
-        <w:rPr>
-          <w:rFonts w:cstheme="minorHAnsi"/>
-        </w:rPr>
-        <w:t>Pardey</w:t>
-      </w:r>
-      <w:proofErr w:type="spellEnd"/>
-      <w:r>
-        <w:rPr>
-          <w:rFonts w:cstheme="minorHAnsi"/>
-        </w:rPr>
-        <w:t xml:space="preserve"> et al. (2016) provides compelling evidence </w:t>
+      <w:r>
+        <w:rPr>
+          <w:rFonts w:cstheme="minorHAnsi"/>
+        </w:rPr>
+        <w:t xml:space="preserve">Pardey et al. (2016) provides compelling evidence </w:t>
       </w:r>
       <w:r>
         <w:rPr>
@@ -1279,19 +1263,11 @@
         </w:rPr>
         <w:tab/>
       </w:r>
-      <w:proofErr w:type="spellStart"/>
-      <w:r>
-        <w:rPr>
-          <w:rFonts w:cstheme="minorHAnsi"/>
-        </w:rPr>
-        <w:t>ntrol</w:t>
-      </w:r>
-      <w:proofErr w:type="spellEnd"/>
-      <w:r>
-        <w:rPr>
-          <w:rFonts w:cstheme="minorHAnsi"/>
-        </w:rPr>
-        <w:t xml:space="preserve"> of the Project</w:t>
+      <w:r>
+        <w:rPr>
+          <w:rFonts w:cstheme="minorHAnsi"/>
+        </w:rPr>
+        <w:t>ntrol of the Project</w:t>
       </w:r>
       <w:r>
         <w:rPr>
@@ -1361,15 +1337,7 @@
           <w:rFonts w:eastAsia="Times New Roman"/>
           <w:lang w:val="en-US"/>
         </w:rPr>
-        <w:t xml:space="preserve"> entire area. In the third stage, the value of the benefits is adjusted in recognition of the fact that adoption will occur gradually over time and will not reach the entire area. In the fourth stage, measures of project worth are calculated recognizing that the investments </w:t>
-      </w:r>
-      <w:r>
-        <w:rPr>
-          <w:rFonts w:eastAsia="Times New Roman"/>
-          <w:lang w:val="en-US"/>
-        </w:rPr>
-        <w:lastRenderedPageBreak/>
-        <w:t>to be made under AICCRA will make up only a very small share of investments to increase uptake of CSA technologies and use of CIS.</w:t>
+        <w:t xml:space="preserve"> entire area. In the third stage, the value of the benefits is adjusted in recognition of the fact that adoption will occur gradually over time and will not reach the entire area. In the fourth stage, measures of project worth are calculated recognizing that the investments to be made under AICCRA will make up only a very small share of investments to increase uptake of CSA technologies and use of CIS.</w:t>
       </w:r>
     </w:p>
     <w:p>
@@ -1693,35 +1661,7 @@
         <w:rPr>
           <w:rFonts w:cstheme="minorHAnsi"/>
         </w:rPr>
-        <w:t>There is extensive evidence that combinations of practices out-perform single practices across a variety of regions, agro-</w:t>
-      </w:r>
-      <w:proofErr w:type="gramStart"/>
-      <w:r>
-        <w:rPr>
-          <w:rFonts w:cstheme="minorHAnsi"/>
-        </w:rPr>
-        <w:t>ecologies</w:t>
-      </w:r>
-      <w:proofErr w:type="gramEnd"/>
-      <w:r>
-        <w:rPr>
-          <w:rFonts w:cstheme="minorHAnsi"/>
-        </w:rPr>
-        <w:t xml:space="preserve"> and socio-economic conditions (Khatri-Chhetri et al. 2016; </w:t>
-      </w:r>
-      <w:proofErr w:type="spellStart"/>
-      <w:r>
-        <w:rPr>
-          <w:rFonts w:cstheme="minorHAnsi"/>
-        </w:rPr>
-        <w:t>Rigolot</w:t>
-      </w:r>
-      <w:proofErr w:type="spellEnd"/>
-      <w:r>
-        <w:rPr>
-          <w:rFonts w:cstheme="minorHAnsi"/>
-        </w:rPr>
-        <w:t xml:space="preserve"> 2017; Henderson et al. 2018; Radeny et al. 2019). </w:t>
+        <w:t xml:space="preserve">There is extensive evidence that combinations of practices out-perform single practices across a variety of regions, agro-ecologies and socio-economic conditions (Khatri-Chhetri et al. 2016; Rigolot 2017; Henderson et al. 2018; Radeny et al. 2019). </w:t>
       </w:r>
       <w:r>
         <w:rPr>
@@ -1781,21 +1721,7 @@
         <w:rPr>
           <w:rFonts w:cstheme="minorHAnsi"/>
         </w:rPr>
-        <w:t>Adoption of drought tolerant maize varieties increased maize yields by 13% and reduced yield variance by 53% in Nigeria (</w:t>
-      </w:r>
-      <w:proofErr w:type="spellStart"/>
-      <w:r>
-        <w:rPr>
-          <w:rFonts w:cstheme="minorHAnsi"/>
-        </w:rPr>
-        <w:t>Wossen</w:t>
-      </w:r>
-      <w:proofErr w:type="spellEnd"/>
-      <w:r>
-        <w:rPr>
-          <w:rFonts w:cstheme="minorHAnsi"/>
-        </w:rPr>
-        <w:t xml:space="preserve"> et al., 2017), and increased yields </w:t>
+        <w:t xml:space="preserve">Adoption of drought tolerant maize varieties increased maize yields by 13% and reduced yield variance by 53% in Nigeria (Wossen et al., 2017), and increased yields </w:t>
       </w:r>
       <w:r>
         <w:rPr>
@@ -1807,21 +1733,7 @@
         <w:rPr>
           <w:rFonts w:cstheme="minorHAnsi"/>
         </w:rPr>
-        <w:t>in northern Ghana (</w:t>
-      </w:r>
-      <w:proofErr w:type="spellStart"/>
-      <w:r>
-        <w:rPr>
-          <w:rFonts w:cstheme="minorHAnsi"/>
-        </w:rPr>
-        <w:t>Martey</w:t>
-      </w:r>
-      <w:proofErr w:type="spellEnd"/>
-      <w:r>
-        <w:rPr>
-          <w:rFonts w:cstheme="minorHAnsi"/>
-        </w:rPr>
-        <w:t xml:space="preserve"> et al., 2020). </w:t>
+        <w:t xml:space="preserve">in northern Ghana (Martey et al., 2020). </w:t>
       </w:r>
       <w:r>
         <w:rPr>
@@ -1857,35 +1769,7 @@
         <w:rPr>
           <w:rFonts w:cstheme="minorHAnsi"/>
         </w:rPr>
-        <w:t>credit availability for purchases of inputs (</w:t>
-      </w:r>
-      <w:proofErr w:type="spellStart"/>
-      <w:r>
-        <w:rPr>
-          <w:rFonts w:cstheme="minorHAnsi"/>
-        </w:rPr>
-        <w:t>Ouédraogo</w:t>
-      </w:r>
-      <w:proofErr w:type="spellEnd"/>
-      <w:r>
-        <w:rPr>
-          <w:rFonts w:cstheme="minorHAnsi"/>
-        </w:rPr>
-        <w:t xml:space="preserve"> et al., 2019; </w:t>
-      </w:r>
-      <w:proofErr w:type="spellStart"/>
-      <w:r>
-        <w:rPr>
-          <w:rFonts w:cstheme="minorHAnsi"/>
-        </w:rPr>
-        <w:t>Diro</w:t>
-      </w:r>
-      <w:proofErr w:type="spellEnd"/>
-      <w:r>
-        <w:rPr>
-          <w:rFonts w:cstheme="minorHAnsi"/>
-        </w:rPr>
-        <w:t xml:space="preserve"> et al., 2019)</w:t>
+        <w:t>credit availability for purchases of inputs (Ouédraogo et al., 2019; Diro et al., 2019)</w:t>
       </w:r>
       <w:r>
         <w:rPr>
@@ -1959,21 +1843,7 @@
         <w:rPr>
           <w:rFonts w:cstheme="minorHAnsi"/>
         </w:rPr>
-        <w:t>as well. Adopting CSA on 25% of the area planted to maize and wheat in Ethiopia would increase annual gross domestic product (GDP) by 0.18% (US$49.8 million) and reduce the national poverty rate by 0.15 percentage points. Moreover, CSA would be more effective than doubling fertilizer use on the same area (</w:t>
-      </w:r>
-      <w:proofErr w:type="spellStart"/>
-      <w:r>
-        <w:rPr>
-          <w:rFonts w:cstheme="minorHAnsi"/>
-        </w:rPr>
-        <w:t>Komarek</w:t>
-      </w:r>
-      <w:proofErr w:type="spellEnd"/>
-      <w:r>
-        <w:rPr>
-          <w:rFonts w:cstheme="minorHAnsi"/>
-        </w:rPr>
-        <w:t xml:space="preserve"> et al. 2019).</w:t>
+        <w:t>as well. Adopting CSA on 25% of the area planted to maize and wheat in Ethiopia would increase annual gross domestic product (GDP) by 0.18% (US$49.8 million) and reduce the national poverty rate by 0.15 percentage points. Moreover, CSA would be more effective than doubling fertilizer use on the same area (Komarek et al. 2019).</w:t>
       </w:r>
     </w:p>
     <w:p>
@@ -2064,14 +1934,14 @@
         <w:rPr>
           <w:rFonts w:cstheme="minorHAnsi"/>
         </w:rPr>
-        <w:t xml:space="preserve">, although the evidence is less conclusive (Vaughan et al., 2019). Evidence on the benefits of using CIS comes in the form of productivity or </w:t>
+        <w:t xml:space="preserve">, although the evidence is less conclusive (Vaughan et al., 2019). Evidence on the benefits of using CIS comes in the form of productivity or income benefits elicited through surveys or workshops, willingness to pay studies, field trials, and model-based decision analysis. One economy-wide equilibrium modeling study estimated the GDP </w:t>
       </w:r>
       <w:r>
         <w:rPr>
           <w:rFonts w:cstheme="minorHAnsi"/>
         </w:rPr>
         <w:lastRenderedPageBreak/>
-        <w:t xml:space="preserve">income benefits elicited through surveys or workshops, willingness to pay studies, field trials, and model-based decision analysis. One economy-wide equilibrium modeling study estimated the GDP gain from widespread adoption of seasonal forecasts across Kenya, Malawi, Mozambique, Tanzania, and Zambia would average $113 million per year, with a disproportionate </w:t>
+        <w:t xml:space="preserve">gain from widespread adoption of seasonal forecasts across Kenya, Malawi, Mozambique, Tanzania, and Zambia would average $113 million per year, with a disproportionate </w:t>
       </w:r>
       <w:r>
         <w:rPr>
@@ -2083,21 +1953,7 @@
         <w:rPr>
           <w:rFonts w:cstheme="minorHAnsi"/>
         </w:rPr>
-        <w:t xml:space="preserve"> going to poorer households (Rodrigues et al. 2016). A more recent analysis estimated a 5% gain in GDP resulting from widespread adoption of weather and climate services in Ethiopia (</w:t>
-      </w:r>
-      <w:proofErr w:type="spellStart"/>
-      <w:r>
-        <w:rPr>
-          <w:rFonts w:cstheme="minorHAnsi"/>
-        </w:rPr>
-        <w:t>Beyene</w:t>
-      </w:r>
-      <w:proofErr w:type="spellEnd"/>
-      <w:r>
-        <w:rPr>
-          <w:rFonts w:cstheme="minorHAnsi"/>
-        </w:rPr>
-        <w:t xml:space="preserve"> et al. 2020). </w:t>
+        <w:t xml:space="preserve"> going to poorer households (Rodrigues et al. 2016). A more recent analysis estimated a 5% gain in GDP resulting from widespread adoption of weather and climate services in Ethiopia (Beyene et al. 2020). </w:t>
       </w:r>
       <w:r>
         <w:rPr>
@@ -2157,21 +2013,7 @@
         <w:rPr>
           <w:rFonts w:cstheme="minorHAnsi"/>
         </w:rPr>
-        <w:t xml:space="preserve"> productivity gains of 24% or higher, and income gains of 30% or higher (</w:t>
-      </w:r>
-      <w:proofErr w:type="spellStart"/>
-      <w:r>
-        <w:rPr>
-          <w:rFonts w:cstheme="minorHAnsi"/>
-        </w:rPr>
-        <w:t>Birachi</w:t>
-      </w:r>
-      <w:proofErr w:type="spellEnd"/>
-      <w:r>
-        <w:rPr>
-          <w:rFonts w:cstheme="minorHAnsi"/>
-        </w:rPr>
-        <w:t xml:space="preserve"> et al. 2020). In Senegal, CCAFS has </w:t>
+        <w:t xml:space="preserve"> productivity gains of 24% or higher, and income gains of 30% or higher (Birachi et al. 2020). In Senegal, CCAFS has </w:t>
       </w:r>
       <w:r>
         <w:rPr>
@@ -2509,15 +2351,7 @@
           <w:rFonts w:cstheme="minorHAnsi"/>
           <w:lang w:val="en-US"/>
         </w:rPr>
-        <w:t xml:space="preserve">. The classification of </w:t>
-      </w:r>
-      <w:proofErr w:type="spellStart"/>
-      <w:r>
-        <w:rPr>
-          <w:rFonts w:cstheme="minorHAnsi"/>
-          <w:lang w:val="en-US"/>
-        </w:rPr>
-        <w:t>Ser</w:t>
+        <w:t>. The classification of Ser</w:t>
       </w:r>
       <w:r>
         <w:rPr>
@@ -2526,7 +2360,6 @@
         </w:rPr>
         <w:t>é</w:t>
       </w:r>
-      <w:proofErr w:type="spellEnd"/>
       <w:r>
         <w:rPr>
           <w:rFonts w:cstheme="minorHAnsi"/>
@@ -2604,9 +2437,71 @@
           <w:rFonts w:cstheme="minorHAnsi"/>
           <w:lang w:val="en-US"/>
         </w:rPr>
-        <w:t xml:space="preserve">(from </w:t>
-      </w:r>
-      <w:proofErr w:type="spellStart"/>
+        <w:t>(from HarvestChoice, 2017)</w:t>
+      </w:r>
+      <w:r>
+        <w:rPr>
+          <w:rFonts w:cstheme="minorHAnsi"/>
+          <w:lang w:val="en-US"/>
+        </w:rPr>
+        <w:t>,</w:t>
+      </w:r>
+      <w:r>
+        <w:rPr>
+          <w:rFonts w:cstheme="minorHAnsi"/>
+          <w:lang w:val="en-US"/>
+        </w:rPr>
+        <w:t xml:space="preserve"> </w:t>
+      </w:r>
+      <w:r>
+        <w:rPr>
+          <w:rFonts w:cstheme="minorHAnsi"/>
+          <w:lang w:val="en-US"/>
+        </w:rPr>
+        <w:t xml:space="preserve">and livestock </w:t>
+      </w:r>
+      <w:r>
+        <w:rPr>
+          <w:rFonts w:cstheme="minorHAnsi"/>
+          <w:lang w:val="en-US"/>
+        </w:rPr>
+        <w:t xml:space="preserve">numbers, production, and value of production (from Herrero et al., 2013) </w:t>
+      </w:r>
+      <w:r>
+        <w:rPr>
+          <w:rFonts w:cstheme="minorHAnsi"/>
+          <w:lang w:val="en-US"/>
+        </w:rPr>
+        <w:t xml:space="preserve">were </w:t>
+      </w:r>
+      <w:r>
+        <w:rPr>
+          <w:rFonts w:cstheme="minorHAnsi"/>
+          <w:lang w:val="en-US"/>
+        </w:rPr>
+        <w:t xml:space="preserve">calculated for </w:t>
+      </w:r>
+      <w:r>
+        <w:rPr>
+          <w:rFonts w:cstheme="minorHAnsi"/>
+          <w:lang w:val="en-US"/>
+        </w:rPr>
+        <w:t>all systems.</w:t>
+      </w:r>
+      <w:r>
+        <w:rPr>
+          <w:rFonts w:cstheme="minorHAnsi"/>
+          <w:lang w:val="en-US"/>
+        </w:rPr>
+        <w:t xml:space="preserve"> </w:t>
+      </w:r>
+      <w:r>
+        <w:rPr>
+          <w:rFonts w:cstheme="minorHAnsi"/>
+          <w:lang w:val="en-US"/>
+        </w:rPr>
+        <w:t xml:space="preserve">For both crops and livestock products, the prices used in the </w:t>
+      </w:r>
       <w:r>
         <w:rPr>
           <w:rFonts w:cstheme="minorHAnsi"/>
@@ -2614,86 +2509,6 @@
         </w:rPr>
         <w:t>HarvestChoice</w:t>
       </w:r>
-      <w:proofErr w:type="spellEnd"/>
-      <w:r>
-        <w:rPr>
-          <w:rFonts w:cstheme="minorHAnsi"/>
-          <w:lang w:val="en-US"/>
-        </w:rPr>
-        <w:t>, 2017)</w:t>
-      </w:r>
-      <w:r>
-        <w:rPr>
-          <w:rFonts w:cstheme="minorHAnsi"/>
-          <w:lang w:val="en-US"/>
-        </w:rPr>
-        <w:t>,</w:t>
-      </w:r>
-      <w:r>
-        <w:rPr>
-          <w:rFonts w:cstheme="minorHAnsi"/>
-          <w:lang w:val="en-US"/>
-        </w:rPr>
-        <w:t xml:space="preserve"> </w:t>
-      </w:r>
-      <w:r>
-        <w:rPr>
-          <w:rFonts w:cstheme="minorHAnsi"/>
-          <w:lang w:val="en-US"/>
-        </w:rPr>
-        <w:t xml:space="preserve">and livestock </w:t>
-      </w:r>
-      <w:r>
-        <w:rPr>
-          <w:rFonts w:cstheme="minorHAnsi"/>
-          <w:lang w:val="en-US"/>
-        </w:rPr>
-        <w:t xml:space="preserve">numbers, production, and value of production (from Herrero et al., 2013) </w:t>
-      </w:r>
-      <w:r>
-        <w:rPr>
-          <w:rFonts w:cstheme="minorHAnsi"/>
-          <w:lang w:val="en-US"/>
-        </w:rPr>
-        <w:t xml:space="preserve">were </w:t>
-      </w:r>
-      <w:r>
-        <w:rPr>
-          <w:rFonts w:cstheme="minorHAnsi"/>
-          <w:lang w:val="en-US"/>
-        </w:rPr>
-        <w:t xml:space="preserve">calculated for </w:t>
-      </w:r>
-      <w:r>
-        <w:rPr>
-          <w:rFonts w:cstheme="minorHAnsi"/>
-          <w:lang w:val="en-US"/>
-        </w:rPr>
-        <w:t>all systems.</w:t>
-      </w:r>
-      <w:r>
-        <w:rPr>
-          <w:rFonts w:cstheme="minorHAnsi"/>
-          <w:lang w:val="en-US"/>
-        </w:rPr>
-        <w:t xml:space="preserve"> </w:t>
-      </w:r>
-      <w:r>
-        <w:rPr>
-          <w:rFonts w:cstheme="minorHAnsi"/>
-          <w:lang w:val="en-US"/>
-        </w:rPr>
-        <w:t xml:space="preserve">For both crops and livestock products, the prices used in the </w:t>
-      </w:r>
-      <w:proofErr w:type="spellStart"/>
-      <w:r>
-        <w:rPr>
-          <w:rFonts w:cstheme="minorHAnsi"/>
-          <w:lang w:val="en-US"/>
-        </w:rPr>
-        <w:t>HarvestChoice</w:t>
-      </w:r>
-      <w:proofErr w:type="spellEnd"/>
       <w:r>
         <w:rPr>
           <w:rFonts w:cstheme="minorHAnsi"/>
@@ -3095,15 +2910,69 @@
         </w:rPr>
         <w:t xml:space="preserve">In the </w:t>
       </w:r>
-      <w:proofErr w:type="spellStart"/>
-      <w:r>
-        <w:rPr>
-          <w:rFonts w:cstheme="minorHAnsi"/>
-          <w:lang w:val="en-US"/>
-        </w:rPr>
-        <w:t>Seré</w:t>
-      </w:r>
-      <w:proofErr w:type="spellEnd"/>
+      <w:r>
+        <w:rPr>
+          <w:rFonts w:cstheme="minorHAnsi"/>
+          <w:lang w:val="en-US"/>
+        </w:rPr>
+        <w:t xml:space="preserve">Seré </w:t>
+      </w:r>
+      <w:r>
+        <w:rPr>
+          <w:rFonts w:cstheme="minorHAnsi"/>
+          <w:lang w:val="en-US"/>
+        </w:rPr>
+        <w:t xml:space="preserve">and </w:t>
+      </w:r>
+      <w:r>
+        <w:rPr>
+          <w:rFonts w:cstheme="minorHAnsi"/>
+          <w:lang w:val="en-US"/>
+        </w:rPr>
+        <w:t xml:space="preserve">Steinfeld classification </w:t>
+      </w:r>
+      <w:r>
+        <w:rPr>
+          <w:rFonts w:cstheme="minorHAnsi"/>
+          <w:lang w:val="en-US"/>
+        </w:rPr>
+        <w:t xml:space="preserve">(FAO, 1996), the mixed crop-livestock systems are broken down into rainfed (MR) and irrigated (MI). The rainfed and irrigated categories are each further broken down into three AEZs: arid-semiarid, defined as </w:t>
+      </w:r>
+      <w:r>
+        <w:rPr>
+          <w:rFonts w:cstheme="minorHAnsi"/>
+          <w:lang w:val="en-US"/>
+        </w:rPr>
+        <w:t xml:space="preserve">a length of growing period </w:t>
+      </w:r>
+      <w:r>
+        <w:rPr>
+          <w:rFonts w:cstheme="minorHAnsi"/>
+          <w:lang w:val="en-US"/>
+        </w:rPr>
+        <w:t>(LGP) ≤</w:t>
+      </w:r>
+      <w:r>
+        <w:rPr>
+          <w:rFonts w:cstheme="minorHAnsi"/>
+          <w:lang w:val="en-US"/>
+        </w:rPr>
+        <w:t>180 days per year</w:t>
+      </w:r>
+      <w:r>
+        <w:rPr>
+          <w:rFonts w:cstheme="minorHAnsi"/>
+          <w:lang w:val="en-US"/>
+        </w:rPr>
+        <w:t xml:space="preserve"> (MRA, MIA); humid-subhumid, with LGP &gt;180 days per year (MRH, MIH); and tropical highland, defined as </w:t>
+      </w:r>
+      <w:r>
+        <w:rPr>
+          <w:rFonts w:cstheme="minorHAnsi"/>
+          <w:lang w:val="en-US"/>
+        </w:rPr>
+        <w:t>areas with a</w:t>
+      </w:r>
       <w:r>
         <w:rPr>
           <w:rFonts w:cstheme="minorHAnsi"/>
@@ -3116,49 +2985,28 @@
           <w:rFonts w:cstheme="minorHAnsi"/>
           <w:lang w:val="en-US"/>
         </w:rPr>
-        <w:t xml:space="preserve">and </w:t>
-      </w:r>
-      <w:r>
-        <w:rPr>
-          <w:rFonts w:cstheme="minorHAnsi"/>
-          <w:lang w:val="en-US"/>
-        </w:rPr>
-        <w:t xml:space="preserve">Steinfeld classification </w:t>
-      </w:r>
-      <w:r>
-        <w:rPr>
-          <w:rFonts w:cstheme="minorHAnsi"/>
-          <w:lang w:val="en-US"/>
-        </w:rPr>
-        <w:t xml:space="preserve">(FAO, 1996), the mixed crop-livestock systems are broken down into rainfed (MR) and irrigated (MI). The rainfed and irrigated categories are each further broken down into three AEZs: arid-semiarid, defined as </w:t>
-      </w:r>
-      <w:r>
-        <w:rPr>
-          <w:rFonts w:cstheme="minorHAnsi"/>
-          <w:lang w:val="en-US"/>
-        </w:rPr>
-        <w:t xml:space="preserve">a length of growing period </w:t>
-      </w:r>
-      <w:r>
-        <w:rPr>
-          <w:rFonts w:cstheme="minorHAnsi"/>
-          <w:lang w:val="en-US"/>
-        </w:rPr>
-        <w:t>(LGP) ≤</w:t>
-      </w:r>
-      <w:r>
-        <w:rPr>
-          <w:rFonts w:cstheme="minorHAnsi"/>
-          <w:lang w:val="en-US"/>
-        </w:rPr>
-        <w:t>180 days per year</w:t>
-      </w:r>
-      <w:r>
-        <w:rPr>
-          <w:rFonts w:cstheme="minorHAnsi"/>
-          <w:lang w:val="en-US"/>
-        </w:rPr>
-        <w:t xml:space="preserve"> (MRA, MIA); humid-</w:t>
+        <w:t>daily mean temperature during the growing</w:t>
+      </w:r>
+      <w:r>
+        <w:rPr>
+          <w:rFonts w:cstheme="minorHAnsi"/>
+          <w:lang w:val="en-US"/>
+        </w:rPr>
+        <w:t xml:space="preserve"> </w:t>
+      </w:r>
+      <w:r>
+        <w:rPr>
+          <w:rFonts w:cstheme="minorHAnsi"/>
+          <w:lang w:val="en-US"/>
+        </w:rPr>
+        <w:t>period of 5</w:t>
+      </w:r>
+      <w:r>
+        <w:rPr>
+          <w:rFonts w:cstheme="minorHAnsi"/>
+          <w:lang w:val="en-US"/>
+        </w:rPr>
+        <w:t xml:space="preserve">-20 °C (MRT, MIT). In West Africa, most of </w:t>
       </w:r>
       <w:r>
         <w:rPr>
@@ -3166,14 +3014,14 @@
           <w:lang w:val="en-US"/>
         </w:rPr>
         <w:lastRenderedPageBreak/>
-        <w:t xml:space="preserve">subhumid, with LGP &gt;180 days per year (MRH, MIH); and tropical highland, defined as </w:t>
-      </w:r>
-      <w:r>
-        <w:rPr>
-          <w:rFonts w:cstheme="minorHAnsi"/>
-          <w:lang w:val="en-US"/>
-        </w:rPr>
-        <w:t>areas with a</w:t>
+        <w:t>CCAFS’s work with climate-smart villages (CSVs) has been carried out in the drier mixed rainfed systems (MRA)</w:t>
+      </w:r>
+      <w:r>
+        <w:rPr>
+          <w:rFonts w:cstheme="minorHAnsi"/>
+          <w:lang w:val="en-US"/>
+        </w:rPr>
+        <w:t>, and so for estimating regional spillovers in West Africa, the MRA system (and the small amounts of MIA system) was used as the extrapolation domain.</w:t>
       </w:r>
       <w:r>
         <w:rPr>
@@ -3187,7 +3035,7 @@
           <w:rFonts w:cstheme="minorHAnsi"/>
           <w:lang w:val="en-US"/>
         </w:rPr>
-        <w:t>daily mean temperature during the growing</w:t>
+        <w:t>For Zambia, much of the cropland is located in the MRA and MIA (to a much lesser extent) systems, and so these systems were used for extrapolation purposes in the southern Africa region too. In most countries of both West and southern Africa, there are only small amounts of the MRT system.</w:t>
       </w:r>
       <w:r>
         <w:rPr>
@@ -3201,21 +3049,7 @@
           <w:rFonts w:cstheme="minorHAnsi"/>
           <w:lang w:val="en-US"/>
         </w:rPr>
-        <w:t>period of 5</w:t>
-      </w:r>
-      <w:r>
-        <w:rPr>
-          <w:rFonts w:cstheme="minorHAnsi"/>
-          <w:lang w:val="en-US"/>
-        </w:rPr>
-        <w:t>-20 °C (MRT, MIT). In West Africa, most of CCAFS’s work with climate-smart villages (CSVs) has been carried out in the drier mixed rainfed systems (MRA)</w:t>
-      </w:r>
-      <w:r>
-        <w:rPr>
-          <w:rFonts w:cstheme="minorHAnsi"/>
-          <w:lang w:val="en-US"/>
-        </w:rPr>
-        <w:t>, and so for estimating regional spillovers in West Africa, the MRA system (and the small amounts of MIA system) was used as the extrapolation domain.</w:t>
+        <w:t>For East Africa, CCAFS has been active across all mixed system types, so for the extrapolation domain for East Africa, the MRA, MRH and MRT systems were used (along with much smaller areas of MIA, MIH and MIT systems).</w:t>
       </w:r>
       <w:r>
         <w:rPr>
@@ -3229,23 +3063,35 @@
           <w:rFonts w:cstheme="minorHAnsi"/>
           <w:lang w:val="en-US"/>
         </w:rPr>
-        <w:t xml:space="preserve">For Zambia, much of the cropland </w:t>
-      </w:r>
-      <w:proofErr w:type="gramStart"/>
-      <w:r>
-        <w:rPr>
-          <w:rFonts w:cstheme="minorHAnsi"/>
-          <w:lang w:val="en-US"/>
-        </w:rPr>
-        <w:t>is located in</w:t>
-      </w:r>
-      <w:proofErr w:type="gramEnd"/>
-      <w:r>
-        <w:rPr>
-          <w:rFonts w:cstheme="minorHAnsi"/>
-          <w:lang w:val="en-US"/>
-        </w:rPr>
-        <w:t xml:space="preserve"> the MRA and MIA (to a much lesser extent) systems, and so these systems were used for extrapolation purposes in the southern Africa region too. In most countries of both West and southern Africa, there are only small amounts of the MRT system.</w:t>
+        <w:t>All spatial v</w:t>
+      </w:r>
+      <w:r>
+        <w:rPr>
+          <w:rFonts w:cstheme="minorHAnsi"/>
+          <w:lang w:val="en-US"/>
+        </w:rPr>
+        <w:t xml:space="preserve">ariables </w:t>
+      </w:r>
+      <w:r>
+        <w:rPr>
+          <w:rFonts w:cstheme="minorHAnsi"/>
+          <w:lang w:val="en-US"/>
+        </w:rPr>
+        <w:t xml:space="preserve">were standardized to grids of </w:t>
+      </w:r>
+      <w:r>
+        <w:rPr>
+          <w:rFonts w:cstheme="minorHAnsi"/>
+          <w:lang w:val="en-US"/>
+        </w:rPr>
+        <w:t>5 arcminut</w:t>
+      </w:r>
+      <w:r>
+        <w:rPr>
+          <w:rFonts w:cstheme="minorHAnsi"/>
+          <w:lang w:val="en-US"/>
+        </w:rPr>
+        <w:t>e resolution.</w:t>
       </w:r>
       <w:r>
         <w:rPr>
@@ -3259,62 +3105,6 @@
           <w:rFonts w:cstheme="minorHAnsi"/>
           <w:lang w:val="en-US"/>
         </w:rPr>
-        <w:t>For East Africa, CCAFS has been active across all mixed system types, so for the extrapolation domain for East Africa, the MRA, MRH and MRT systems were used (along with much smaller areas of MIA, MIH and MIT systems).</w:t>
-      </w:r>
-      <w:r>
-        <w:rPr>
-          <w:rFonts w:cstheme="minorHAnsi"/>
-          <w:lang w:val="en-US"/>
-        </w:rPr>
-        <w:t xml:space="preserve"> </w:t>
-      </w:r>
-      <w:r>
-        <w:rPr>
-          <w:rFonts w:cstheme="minorHAnsi"/>
-          <w:lang w:val="en-US"/>
-        </w:rPr>
-        <w:t>All spatial v</w:t>
-      </w:r>
-      <w:r>
-        <w:rPr>
-          <w:rFonts w:cstheme="minorHAnsi"/>
-          <w:lang w:val="en-US"/>
-        </w:rPr>
-        <w:t xml:space="preserve">ariables </w:t>
-      </w:r>
-      <w:r>
-        <w:rPr>
-          <w:rFonts w:cstheme="minorHAnsi"/>
-          <w:lang w:val="en-US"/>
-        </w:rPr>
-        <w:t xml:space="preserve">were standardized to grids of </w:t>
-      </w:r>
-      <w:r>
-        <w:rPr>
-          <w:rFonts w:cstheme="minorHAnsi"/>
-          <w:lang w:val="en-US"/>
-        </w:rPr>
-        <w:t>5 arcminut</w:t>
-      </w:r>
-      <w:r>
-        <w:rPr>
-          <w:rFonts w:cstheme="minorHAnsi"/>
-          <w:lang w:val="en-US"/>
-        </w:rPr>
-        <w:t>e resolution.</w:t>
-      </w:r>
-      <w:r>
-        <w:rPr>
-          <w:rFonts w:cstheme="minorHAnsi"/>
-          <w:lang w:val="en-US"/>
-        </w:rPr>
-        <w:t xml:space="preserve"> </w:t>
-      </w:r>
-      <w:r>
-        <w:rPr>
-          <w:rFonts w:cstheme="minorHAnsi"/>
-          <w:lang w:val="en-US"/>
-        </w:rPr>
         <w:t xml:space="preserve">The extrapolation domains for each region </w:t>
       </w:r>
       <w:r>
@@ -3357,30 +3147,14 @@
           <w:rFonts w:cstheme="minorHAnsi"/>
           <w:lang w:val="en-US"/>
         </w:rPr>
-        <w:t xml:space="preserve">, on the basis that CSA and CIS technologies that have been validated </w:t>
-      </w:r>
-      <w:proofErr w:type="gramStart"/>
-      <w:r>
-        <w:rPr>
-          <w:rFonts w:cstheme="minorHAnsi"/>
-          <w:lang w:val="en-US"/>
-        </w:rPr>
-        <w:t xml:space="preserve">in </w:t>
-      </w:r>
-      <w:r>
-        <w:rPr>
-          <w:rFonts w:cstheme="minorHAnsi"/>
-          <w:lang w:val="en-US"/>
-        </w:rPr>
-        <w:t>particular AEZs</w:t>
-      </w:r>
-      <w:proofErr w:type="gramEnd"/>
-      <w:r>
-        <w:rPr>
-          <w:rFonts w:cstheme="minorHAnsi"/>
-          <w:lang w:val="en-US"/>
-        </w:rPr>
-        <w:t xml:space="preserve"> in the target countries in each region may also have potential for being adopted in similar AEZs in other countries in the same region.</w:t>
+        <w:t xml:space="preserve">, on the basis that CSA and CIS technologies that have been validated in </w:t>
+      </w:r>
+      <w:r>
+        <w:rPr>
+          <w:rFonts w:cstheme="minorHAnsi"/>
+          <w:lang w:val="en-US"/>
+        </w:rPr>
+        <w:t>particular AEZs in the target countries in each region may also have potential for being adopted in similar AEZs in other countries in the same region.</w:t>
       </w:r>
     </w:p>
     <w:p>
@@ -3497,23 +3271,7 @@
           <w:rFonts w:cstheme="minorHAnsi"/>
           <w:lang w:val="en-US"/>
         </w:rPr>
-        <w:t xml:space="preserve">as the increase in value of production per year per percentage point increase in crop, </w:t>
-      </w:r>
-      <w:proofErr w:type="gramStart"/>
-      <w:r>
-        <w:rPr>
-          <w:rFonts w:cstheme="minorHAnsi"/>
-          <w:lang w:val="en-US"/>
-        </w:rPr>
-        <w:t>meat</w:t>
-      </w:r>
-      <w:proofErr w:type="gramEnd"/>
-      <w:r>
-        <w:rPr>
-          <w:rFonts w:cstheme="minorHAnsi"/>
-          <w:lang w:val="en-US"/>
-        </w:rPr>
-        <w:t xml:space="preserve"> and milk yield </w:t>
+        <w:t xml:space="preserve">as the increase in value of production per year per percentage point increase in crop, meat and milk yield </w:t>
       </w:r>
       <w:r>
         <w:rPr>
@@ -3564,15 +3322,7 @@
         <w:t xml:space="preserve"> x 1000</w:t>
       </w:r>
       <w:r>
-        <w:t xml:space="preserve">) in food crops, maize, bovine </w:t>
-      </w:r>
-      <w:proofErr w:type="gramStart"/>
-      <w:r>
-        <w:t>meat</w:t>
-      </w:r>
-      <w:proofErr w:type="gramEnd"/>
-      <w:r>
-        <w:t xml:space="preserve"> and bovine milk for a 1% increase in yield </w:t>
+        <w:t xml:space="preserve">) in food crops, maize, bovine meat and bovine milk for a 1% increase in yield </w:t>
       </w:r>
       <w:r>
         <w:t xml:space="preserve">throughout </w:t>
@@ -6268,28 +6018,61 @@
         </w:rPr>
         <w:t xml:space="preserve"> at scale </w:t>
       </w:r>
-      <w:proofErr w:type="gramStart"/>
-      <w:r>
-        <w:rPr>
-          <w:rFonts w:cstheme="minorHAnsi"/>
-          <w:lang w:val="en-US"/>
-        </w:rPr>
-        <w:t>in excess of</w:t>
-      </w:r>
-      <w:proofErr w:type="gramEnd"/>
-      <w:r>
-        <w:rPr>
-          <w:rFonts w:cstheme="minorHAnsi"/>
-          <w:lang w:val="en-US"/>
-        </w:rPr>
-        <w:t xml:space="preserve"> </w:t>
-      </w:r>
-      <w:r>
-        <w:rPr>
-          <w:rFonts w:cstheme="minorHAnsi"/>
-          <w:lang w:val="en-US"/>
-        </w:rPr>
-        <w:t xml:space="preserve">2% per year (see Thornton and Herrero, </w:t>
+      <w:r>
+        <w:rPr>
+          <w:rFonts w:cstheme="minorHAnsi"/>
+          <w:lang w:val="en-US"/>
+        </w:rPr>
+        <w:t xml:space="preserve">in excess of </w:t>
+      </w:r>
+      <w:r>
+        <w:rPr>
+          <w:rFonts w:cstheme="minorHAnsi"/>
+          <w:lang w:val="en-US"/>
+        </w:rPr>
+        <w:t>2% per year (see Thornton and Herrero, 2010, for example).</w:t>
+      </w:r>
+      <w:r>
+        <w:rPr>
+          <w:rFonts w:cstheme="minorHAnsi"/>
+          <w:lang w:val="en-US"/>
+        </w:rPr>
+        <w:t xml:space="preserve"> The annual adoption rates used in Table 2 refer to the </w:t>
+      </w:r>
+      <w:r>
+        <w:rPr>
+          <w:rFonts w:cstheme="minorHAnsi"/>
+          <w:lang w:val="en-US"/>
+        </w:rPr>
+        <w:t xml:space="preserve">total </w:t>
+      </w:r>
+      <w:r>
+        <w:rPr>
+          <w:rFonts w:cstheme="minorHAnsi"/>
+          <w:lang w:val="en-US"/>
+        </w:rPr>
+        <w:t xml:space="preserve">area </w:t>
+      </w:r>
+      <w:r>
+        <w:rPr>
+          <w:rFonts w:cstheme="minorHAnsi"/>
+          <w:lang w:val="en-US"/>
+        </w:rPr>
+        <w:t xml:space="preserve">of crop and </w:t>
+      </w:r>
+      <w:r>
+        <w:rPr>
+          <w:rFonts w:cstheme="minorHAnsi"/>
+          <w:lang w:val="en-US"/>
+        </w:rPr>
+        <w:t xml:space="preserve">number of cattle </w:t>
+      </w:r>
+      <w:r>
+        <w:rPr>
+          <w:rFonts w:cstheme="minorHAnsi"/>
+          <w:lang w:val="en-US"/>
+        </w:rPr>
+        <w:t xml:space="preserve">that have not yet adopted over a ten-year period, so 2% adoption in year 8 is not </w:t>
       </w:r>
       <w:r>
         <w:rPr>
@@ -6297,49 +6080,7 @@
           <w:lang w:val="en-US"/>
         </w:rPr>
         <w:lastRenderedPageBreak/>
-        <w:t>2010, for example).</w:t>
-      </w:r>
-      <w:r>
-        <w:rPr>
-          <w:rFonts w:cstheme="minorHAnsi"/>
-          <w:lang w:val="en-US"/>
-        </w:rPr>
-        <w:t xml:space="preserve"> The annual adoption rates used in Table 2 refer to the </w:t>
-      </w:r>
-      <w:r>
-        <w:rPr>
-          <w:rFonts w:cstheme="minorHAnsi"/>
-          <w:lang w:val="en-US"/>
-        </w:rPr>
-        <w:t xml:space="preserve">total </w:t>
-      </w:r>
-      <w:r>
-        <w:rPr>
-          <w:rFonts w:cstheme="minorHAnsi"/>
-          <w:lang w:val="en-US"/>
-        </w:rPr>
-        <w:t xml:space="preserve">area </w:t>
-      </w:r>
-      <w:r>
-        <w:rPr>
-          <w:rFonts w:cstheme="minorHAnsi"/>
-          <w:lang w:val="en-US"/>
-        </w:rPr>
-        <w:t xml:space="preserve">of crop and </w:t>
-      </w:r>
-      <w:r>
-        <w:rPr>
-          <w:rFonts w:cstheme="minorHAnsi"/>
-          <w:lang w:val="en-US"/>
-        </w:rPr>
-        <w:t xml:space="preserve">number of cattle </w:t>
-      </w:r>
-      <w:r>
-        <w:rPr>
-          <w:rFonts w:cstheme="minorHAnsi"/>
-          <w:lang w:val="en-US"/>
-        </w:rPr>
-        <w:t xml:space="preserve">that have not yet adopted over a ten-year period, so 2% adoption in year 8 is not the same number as 2% adoption in year 2, for example. For this reason, </w:t>
+        <w:t xml:space="preserve">the same number as 2% adoption in year 2, for example. For this reason, </w:t>
       </w:r>
       <w:r>
         <w:rPr>
@@ -7915,23 +7656,7 @@
           <w:rFonts w:cstheme="minorHAnsi"/>
           <w:lang w:val="en-US"/>
         </w:rPr>
-        <w:t xml:space="preserve">the increase in value of production per year per percentage point increase in crop, </w:t>
-      </w:r>
-      <w:proofErr w:type="gramStart"/>
-      <w:r>
-        <w:rPr>
-          <w:rFonts w:cstheme="minorHAnsi"/>
-          <w:lang w:val="en-US"/>
-        </w:rPr>
-        <w:t>meat</w:t>
-      </w:r>
-      <w:proofErr w:type="gramEnd"/>
-      <w:r>
-        <w:rPr>
-          <w:rFonts w:cstheme="minorHAnsi"/>
-          <w:lang w:val="en-US"/>
-        </w:rPr>
-        <w:t xml:space="preserve"> and milk yield (i.e.</w:t>
+        <w:t>the increase in value of production per year per percentage point increase in crop, meat and milk yield (i.e.</w:t>
       </w:r>
       <w:r>
         <w:rPr>
@@ -8094,15 +7819,7 @@
         <w:t xml:space="preserve">other food crops, </w:t>
       </w:r>
       <w:r>
-        <w:t xml:space="preserve">bovine </w:t>
-      </w:r>
-      <w:proofErr w:type="gramStart"/>
-      <w:r>
-        <w:t>meat</w:t>
-      </w:r>
-      <w:proofErr w:type="gramEnd"/>
-      <w:r>
-        <w:t xml:space="preserve"> and bovine milk for a 1% increase in yield </w:t>
+        <w:t xml:space="preserve">bovine meat and bovine milk for a 1% increase in yield </w:t>
       </w:r>
       <w:r>
         <w:t xml:space="preserve">throughout </w:t>
@@ -9683,15 +9400,7 @@
         <w:t xml:space="preserve">Table 4. </w:t>
       </w:r>
       <w:r>
-        <w:t xml:space="preserve">Marginal increases in value of production per year at year 10 (2005 USD, millions) of maize, bovine </w:t>
-      </w:r>
-      <w:proofErr w:type="gramStart"/>
-      <w:r>
-        <w:t>meat</w:t>
-      </w:r>
-      <w:proofErr w:type="gramEnd"/>
-      <w:r>
-        <w:t xml:space="preserve"> and bovine milk </w:t>
+        <w:t xml:space="preserve">Marginal increases in value of production per year at year 10 (2005 USD, millions) of maize, bovine meat and bovine milk </w:t>
       </w:r>
       <w:r>
         <w:t xml:space="preserve">for a range of plausible productivity </w:t>
@@ -11234,44 +10943,36 @@
         <w:t xml:space="preserve">The </w:t>
       </w:r>
       <w:r>
-        <w:t xml:space="preserve">use of CIS will not only reduce production variability, </w:t>
-      </w:r>
-      <w:proofErr w:type="gramStart"/>
+        <w:t>use of CIS will not only reduce production variability, it should also increase average yields</w:t>
+      </w:r>
+      <w:r>
+        <w:t xml:space="preserve">. This </w:t>
+      </w:r>
+      <w:r>
+        <w:t>latter effect is not included in the CIS analysis</w:t>
+      </w:r>
+      <w:r>
+        <w:t xml:space="preserve"> </w:t>
+      </w:r>
+      <w:r>
+        <w:t>done here</w:t>
+      </w:r>
+      <w:r>
+        <w:t xml:space="preserve"> as </w:t>
+      </w:r>
       <w:r>
         <w:t>it</w:t>
       </w:r>
-      <w:proofErr w:type="gramEnd"/>
-      <w:r>
-        <w:t xml:space="preserve"> should also increase average yields</w:t>
-      </w:r>
-      <w:r>
-        <w:t xml:space="preserve">. This </w:t>
-      </w:r>
-      <w:r>
-        <w:t>latter effect is not included in the CIS analysis</w:t>
+      <w:r>
+        <w:t xml:space="preserve"> would </w:t>
+      </w:r>
+      <w:r>
+        <w:t>double-count the benefits already estimated from CSA technology adoption.</w:t>
       </w:r>
       <w:r>
         <w:t xml:space="preserve"> </w:t>
       </w:r>
       <w:r>
-        <w:t>done here</w:t>
-      </w:r>
-      <w:r>
-        <w:t xml:space="preserve"> as </w:t>
-      </w:r>
-      <w:r>
-        <w:t>it</w:t>
-      </w:r>
-      <w:r>
-        <w:t xml:space="preserve"> would </w:t>
-      </w:r>
-      <w:r>
-        <w:t>double-count the benefits already estimated from CSA technology adoption.</w:t>
-      </w:r>
-      <w:r>
-        <w:t xml:space="preserve"> </w:t>
-      </w:r>
-      <w:r>
         <w:t xml:space="preserve">An assumption in the EFA is that </w:t>
       </w:r>
       <w:r>
@@ -11284,15 +10985,7 @@
         <w:t xml:space="preserve">means) and that CSI leads to reductions in yield losses in poorer seasons </w:t>
       </w:r>
       <w:r>
-        <w:t xml:space="preserve">(reductions in production standard deviations). </w:t>
-      </w:r>
-      <w:proofErr w:type="gramStart"/>
-      <w:r>
-        <w:t>Thus</w:t>
-      </w:r>
-      <w:proofErr w:type="gramEnd"/>
-      <w:r>
-        <w:t xml:space="preserve"> </w:t>
+        <w:t xml:space="preserve">(reductions in production standard deviations). Thus </w:t>
       </w:r>
       <w:r>
         <w:t>the target populations for CSA and CIS are essentially the same</w:t>
@@ -11419,15 +11112,7 @@
         <w:t xml:space="preserve">prompts changes in technology choice, the impacts can be significant; </w:t>
       </w:r>
       <w:r>
-        <w:t xml:space="preserve">as noted above, </w:t>
-      </w:r>
-      <w:proofErr w:type="spellStart"/>
-      <w:r>
-        <w:t>Wossen</w:t>
-      </w:r>
-      <w:proofErr w:type="spellEnd"/>
-      <w:r>
-        <w:t xml:space="preserve"> et al. (2017) reported that yield variance in farmers’ fields can be halved via the use of drought-tolerant maize.</w:t>
+        <w:t>as noted above, Wossen et al. (2017) reported that yield variance in farmers’ fields can be halved via the use of drought-tolerant maize.</w:t>
       </w:r>
     </w:p>
     <w:p/>
@@ -11631,15 +11316,7 @@
         <w:t>e</w:t>
       </w:r>
       <w:r>
-        <w:t xml:space="preserve"> loss avoided are shown in Table 5 for the same adoption rates used in Tables 2 and 4. In practice, mean yields will increase </w:t>
-      </w:r>
-      <w:proofErr w:type="gramStart"/>
-      <w:r>
-        <w:t>through the use of</w:t>
-      </w:r>
-      <w:proofErr w:type="gramEnd"/>
-      <w:r>
-        <w:t xml:space="preserve"> CIS, but </w:t>
+        <w:t xml:space="preserve"> loss avoided are shown in Table 5 for the same adoption rates used in Tables 2 and 4. In practice, mean yields will increase through the use of CIS, but </w:t>
       </w:r>
       <w:r>
         <w:t xml:space="preserve">as explained above </w:t>
@@ -11700,15 +11377,7 @@
         <w:t xml:space="preserve">per year at year 10 (2005 USD, millions) </w:t>
       </w:r>
       <w:r>
-        <w:t>via a reduction in the CV of annual maize production from 25% to 20% (</w:t>
-      </w:r>
-      <w:proofErr w:type="gramStart"/>
-      <w:r>
-        <w:t>e.g.</w:t>
-      </w:r>
-      <w:proofErr w:type="gramEnd"/>
-      <w:r>
-        <w:t xml:space="preserve"> through the use of CIS) </w:t>
+        <w:t xml:space="preserve">via a reduction in the CV of annual maize production from 25% to 20% (e.g. through the use of CIS) </w:t>
       </w:r>
       <w:r>
         <w:t xml:space="preserve">in the MRA </w:t>
@@ -12644,13 +12313,8 @@
         <w:t>of the direct costs of implementing CSA and CIS technologies at the farm</w:t>
       </w:r>
       <w:r>
-        <w:t xml:space="preserve"> </w:t>
-      </w:r>
-      <w:proofErr w:type="spellStart"/>
-      <w:r>
-        <w:t>lavel</w:t>
-      </w:r>
-      <w:proofErr w:type="spellEnd"/>
+        <w:t xml:space="preserve"> lavel</w:t>
+      </w:r>
       <w:r>
         <w:t>, so that cash flows can be calculated on changes in net profits or grow margins per ha or per animal.</w:t>
       </w:r>
@@ -13362,31 +13026,7 @@
                 <w:sz w:val="20"/>
                 <w:szCs w:val="20"/>
               </w:rPr>
-              <w:t>(</w:t>
-            </w:r>
-            <w:proofErr w:type="gramStart"/>
-            <w:r>
-              <w:rPr>
-                <w:rFonts w:cstheme="minorHAnsi"/>
-                <w:b/>
-                <w:bCs/>
-                <w:color w:val="000000"/>
-                <w:sz w:val="20"/>
-                <w:szCs w:val="20"/>
-              </w:rPr>
-              <w:t>implied</w:t>
-            </w:r>
-            <w:proofErr w:type="gramEnd"/>
-            <w:r>
-              <w:rPr>
-                <w:rFonts w:cstheme="minorHAnsi"/>
-                <w:b/>
-                <w:bCs/>
-                <w:color w:val="000000"/>
-                <w:sz w:val="20"/>
-                <w:szCs w:val="20"/>
-              </w:rPr>
-              <w:t xml:space="preserve"> adoption % by 2030)</w:t>
+              <w:t>(implied adoption % by 2030)</w:t>
             </w:r>
           </w:p>
         </w:tc>
@@ -15023,31 +14663,7 @@
                 <w:sz w:val="20"/>
                 <w:szCs w:val="20"/>
               </w:rPr>
-              <w:t>(</w:t>
-            </w:r>
-            <w:proofErr w:type="gramStart"/>
-            <w:r>
-              <w:rPr>
-                <w:rFonts w:cstheme="minorHAnsi"/>
-                <w:b/>
-                <w:bCs/>
-                <w:color w:val="000000"/>
-                <w:sz w:val="20"/>
-                <w:szCs w:val="20"/>
-              </w:rPr>
-              <w:t>implied</w:t>
-            </w:r>
-            <w:proofErr w:type="gramEnd"/>
-            <w:r>
-              <w:rPr>
-                <w:rFonts w:cstheme="minorHAnsi"/>
-                <w:b/>
-                <w:bCs/>
-                <w:color w:val="000000"/>
-                <w:sz w:val="20"/>
-                <w:szCs w:val="20"/>
-              </w:rPr>
-              <w:t xml:space="preserve"> adoption % by 2030)</w:t>
+              <w:t>(implied adoption % by 2030)</w:t>
             </w:r>
           </w:p>
         </w:tc>
@@ -16029,26 +15645,10 @@
         <w:t xml:space="preserve"> </w:t>
       </w:r>
       <w:r>
-        <w:t xml:space="preserve">Results are shown in Table 8, with respect to (1) increases in the discount rate used, (2) </w:t>
-      </w:r>
-      <w:proofErr w:type="gramStart"/>
-      <w:r>
-        <w:t>less</w:t>
-      </w:r>
-      <w:proofErr w:type="gramEnd"/>
-      <w:r>
-        <w:t xml:space="preserve"> conservative estimates of yield losses avoided through the use of CIS, and (3) changes in the total costs of implementation of both CSA and CIS.</w:t>
-      </w:r>
-      <w:r>
-        <w:t xml:space="preserve"> The results of the investment analysis using </w:t>
-      </w:r>
-      <w:proofErr w:type="gramStart"/>
-      <w:r>
-        <w:t>less</w:t>
-      </w:r>
-      <w:proofErr w:type="gramEnd"/>
-      <w:r>
-        <w:t xml:space="preserve"> conservative estimates of the benefits of avoided production losses are particularly noteworthy.</w:t>
+        <w:t>Results are shown in Table 8, with respect to (1) increases in the discount rate used, (2) less conservative estimates of yield losses avoided through the use of CIS, and (3) changes in the total costs of implementation of both CSA and CIS.</w:t>
+      </w:r>
+      <w:r>
+        <w:t xml:space="preserve"> The results of the investment analysis using less conservative estimates of the benefits of avoided production losses are particularly noteworthy.</w:t>
       </w:r>
     </w:p>
     <w:p/>
@@ -16144,23 +15744,10 @@
         <w:t xml:space="preserve"> </w:t>
       </w:r>
       <w:r>
-        <w:t xml:space="preserve">It may reasonably be expected that AICCRA would generate even more attractive returns that indicated in Tables 6 and 7, if the VOP benefits of production increases and avoided losses for beef, milk and other key food crops were to be </w:t>
-      </w:r>
-      <w:proofErr w:type="gramStart"/>
-      <w:r>
-        <w:t>taken into account</w:t>
-      </w:r>
-      <w:proofErr w:type="gramEnd"/>
-      <w:r>
-        <w:t xml:space="preserve">. </w:t>
-      </w:r>
-      <w:proofErr w:type="gramStart"/>
-      <w:r>
-        <w:t>In light of</w:t>
-      </w:r>
-      <w:proofErr w:type="gramEnd"/>
-      <w:r>
-        <w:t xml:space="preserve"> the evidence in </w:t>
+        <w:t xml:space="preserve">It may reasonably be expected that AICCRA would generate even more attractive returns that indicated in Tables 6 and 7, if the VOP benefits of production increases and avoided losses for beef, milk and other key food crops were to be taken into account. </w:t>
+      </w:r>
+      <w:r>
+        <w:t xml:space="preserve">In light of the evidence in </w:t>
       </w:r>
       <w:r>
         <w:rPr>
@@ -18473,15 +18060,7 @@
     <w:p/>
     <w:p>
       <w:r>
-        <w:t xml:space="preserve">Arslan A, </w:t>
-      </w:r>
-      <w:proofErr w:type="spellStart"/>
-      <w:r>
-        <w:t>Floress</w:t>
-      </w:r>
-      <w:proofErr w:type="spellEnd"/>
-      <w:r>
-        <w:t xml:space="preserve"> K, Lamanna C, Lipper L, Asfaw S, Rosenstock T, 2020. The adoption of improved agricultural technologies: A meta-analysis for Africa. IFAD (in press).</w:t>
+        <w:t>Arslan A, Floress K, Lamanna C, Lipper L, Asfaw S, Rosenstock T, 2020. The adoption of improved agricultural technologies: A meta-analysis for Africa. IFAD (in press).</w:t>
       </w:r>
     </w:p>
     <w:p/>
@@ -18492,59 +18071,14 @@
     </w:p>
     <w:p/>
     <w:p>
-      <w:proofErr w:type="spellStart"/>
-      <w:r>
-        <w:t>Birachi</w:t>
-      </w:r>
-      <w:proofErr w:type="spellEnd"/>
-      <w:r>
-        <w:t xml:space="preserve"> E, Hansen J, Radeny M, Mutua M, Mbugua MW, </w:t>
-      </w:r>
-      <w:proofErr w:type="spellStart"/>
-      <w:r>
-        <w:t>Munyangeri</w:t>
-      </w:r>
-      <w:proofErr w:type="spellEnd"/>
-      <w:r>
-        <w:t xml:space="preserve"> Y, Rose A, Chiputwa B, Solomon D, </w:t>
-      </w:r>
-      <w:proofErr w:type="spellStart"/>
-      <w:r>
-        <w:t>Zebiak</w:t>
-      </w:r>
-      <w:proofErr w:type="spellEnd"/>
-      <w:r>
-        <w:t xml:space="preserve"> SE, </w:t>
-      </w:r>
-      <w:proofErr w:type="spellStart"/>
-      <w:r>
-        <w:t>Kagabo</w:t>
-      </w:r>
-      <w:proofErr w:type="spellEnd"/>
-      <w:r>
-        <w:t xml:space="preserve"> DM. 2020. Rwanda Climate Services for Agriculture: Evaluation of farmers’ awareness, use and impacts. CCAFS Working Paper no. 304. Wageningen, the Netherlands: CGIAR Research Program on Climate Change, Agriculture and Food Security (CCAFS).</w:t>
+      <w:r>
+        <w:t>Birachi E, Hansen J, Radeny M, Mutua M, Mbugua MW, Munyangeri Y, Rose A, Chiputwa B, Solomon D, Zebiak SE, Kagabo DM. 2020. Rwanda Climate Services for Agriculture: Evaluation of farmers’ awareness, use and impacts. CCAFS Working Paper no. 304. Wageningen, the Netherlands: CGIAR Research Program on Climate Change, Agriculture and Food Security (CCAFS).</w:t>
       </w:r>
     </w:p>
     <w:p/>
     <w:p>
       <w:r>
-        <w:t xml:space="preserve">Cacho, O., Paolantonio, A., </w:t>
-      </w:r>
-      <w:proofErr w:type="spellStart"/>
-      <w:r>
-        <w:t>Branca</w:t>
-      </w:r>
-      <w:proofErr w:type="spellEnd"/>
-      <w:r>
-        <w:t xml:space="preserve">, G., </w:t>
-      </w:r>
-      <w:proofErr w:type="spellStart"/>
-      <w:r>
-        <w:t>Cavatassi</w:t>
-      </w:r>
-      <w:proofErr w:type="spellEnd"/>
-      <w:r>
-        <w:t>, R., Arslan, A. and Lipper, L., 2018. Identifying strategies to enhance the resilience of smallholder farming systems: evidence from Zambia. In Climate Smart Agriculture (pp. 425-441). Springer, Cham.</w:t>
+        <w:t>Cacho, O., Paolantonio, A., Branca, G., Cavatassi, R., Arslan, A. and Lipper, L., 2018. Identifying strategies to enhance the resilience of smallholder farming systems: evidence from Zambia. In Climate Smart Agriculture (pp. 425-441). Springer, Cham.</w:t>
       </w:r>
     </w:p>
     <w:p/>
@@ -18556,39 +18090,7 @@
     <w:p/>
     <w:p>
       <w:r>
-        <w:t xml:space="preserve">Chiputwa, B.; </w:t>
-      </w:r>
-      <w:proofErr w:type="spellStart"/>
-      <w:r>
-        <w:t>Wainaina</w:t>
-      </w:r>
-      <w:proofErr w:type="spellEnd"/>
-      <w:r>
-        <w:t xml:space="preserve">, P.; </w:t>
-      </w:r>
-      <w:proofErr w:type="spellStart"/>
-      <w:r>
-        <w:t>Makui</w:t>
-      </w:r>
-      <w:proofErr w:type="spellEnd"/>
-      <w:r>
-        <w:t xml:space="preserve">, P.; </w:t>
-      </w:r>
-      <w:proofErr w:type="spellStart"/>
-      <w:r>
-        <w:t>Nakelse</w:t>
-      </w:r>
-      <w:proofErr w:type="spellEnd"/>
-      <w:r>
-        <w:t xml:space="preserve">, T., </w:t>
-      </w:r>
-      <w:proofErr w:type="spellStart"/>
-      <w:r>
-        <w:t>Zougmoré</w:t>
-      </w:r>
-      <w:proofErr w:type="spellEnd"/>
-      <w:r>
-        <w:t>, R.; Ndiaye, O</w:t>
+        <w:t>Chiputwa, B.; Wainaina, P.; Makui, P.; Nakelse, T., Zougmoré, R.; Ndiaye, O</w:t>
       </w:r>
       <w:r>
         <w:t>, 2019.</w:t>
@@ -18709,51 +18211,14 @@
     </w:p>
     <w:p/>
     <w:p>
-      <w:proofErr w:type="spellStart"/>
-      <w:r>
-        <w:t>Diro</w:t>
-      </w:r>
-      <w:proofErr w:type="spellEnd"/>
-      <w:r>
-        <w:t xml:space="preserve">, S., </w:t>
-      </w:r>
-      <w:proofErr w:type="spellStart"/>
-      <w:r>
-        <w:t>Getahun</w:t>
-      </w:r>
-      <w:proofErr w:type="spellEnd"/>
-      <w:r>
-        <w:t xml:space="preserve">, W., Alemu, A., Yami, M., Mamo, T. and </w:t>
-      </w:r>
-      <w:proofErr w:type="spellStart"/>
-      <w:r>
-        <w:t>Mebratu</w:t>
-      </w:r>
-      <w:proofErr w:type="spellEnd"/>
-      <w:r>
-        <w:t>, T., 2019. Cost and Benefit Analysis of Dairy Farms in the Central Highlands of Ethiopia. Ethiopian Journal of Agricultural Sciences, 29(3), pp.29-47.</w:t>
+      <w:r>
+        <w:t>Diro, S., Getahun, W., Alemu, A., Yami, M., Mamo, T. and Mebratu, T., 2019. Cost and Benefit Analysis of Dairy Farms in the Central Highlands of Ethiopia. Ethiopian Journal of Agricultural Sciences, 29(3), pp.29-47.</w:t>
       </w:r>
     </w:p>
     <w:p/>
     <w:p>
       <w:r>
-        <w:t xml:space="preserve">FAO, 1996. World livestock production systems: </w:t>
-      </w:r>
-      <w:proofErr w:type="gramStart"/>
-      <w:r>
-        <w:t>current status</w:t>
-      </w:r>
-      <w:proofErr w:type="gramEnd"/>
-      <w:r>
-        <w:t xml:space="preserve">, issues and trends, by </w:t>
-      </w:r>
-      <w:proofErr w:type="spellStart"/>
-      <w:r>
-        <w:t>Seré</w:t>
-      </w:r>
-      <w:proofErr w:type="spellEnd"/>
-      <w:r>
-        <w:t>, C. &amp; Steinfeld, H. FAO Animal Production and Health Paper 127. Rome, Food and Agriculture Organization of the United Nations (FAO), Animal Production and Health Division.</w:t>
+        <w:t>FAO, 1996. World livestock production systems: current status, issues and trends, by Seré, C. &amp; Steinfeld, H. FAO Animal Production and Health Paper 127. Rome, Food and Agriculture Organization of the United Nations (FAO), Animal Production and Health Division.</w:t>
       </w:r>
     </w:p>
     <w:p/>
@@ -18768,23 +18233,7 @@
     <w:p/>
     <w:p>
       <w:r>
-        <w:t xml:space="preserve">Girvetz, E., Ramirez-Villegas, J., </w:t>
-      </w:r>
-      <w:proofErr w:type="spellStart"/>
-      <w:r>
-        <w:t>Claessens</w:t>
-      </w:r>
-      <w:proofErr w:type="spellEnd"/>
-      <w:r>
-        <w:t>, L., Lamanna, C., Navarro-</w:t>
-      </w:r>
-      <w:proofErr w:type="spellStart"/>
-      <w:r>
-        <w:t>Racines</w:t>
-      </w:r>
-      <w:proofErr w:type="spellEnd"/>
-      <w:r>
-        <w:t>, C., Nowak, A., Thornton, P. and Rosenstock, T.S., 2019. Future Climate Projections in Africa: Where Are We Headed? In</w:t>
+        <w:t>Girvetz, E., Ramirez-Villegas, J., Claessens, L., Lamanna, C., Navarro-Racines, C., Nowak, A., Thornton, P. and Rosenstock, T.S., 2019. Future Climate Projections in Africa: Where Are We Headed? In</w:t>
       </w:r>
       <w:r>
         <w:t>:</w:t>
@@ -18802,22 +18251,9 @@
     <w:p/>
     <w:p>
       <w:bookmarkStart w:id="1" w:name="_Hlk46399757"/>
-      <w:proofErr w:type="spellStart"/>
       <w:r>
         <w:lastRenderedPageBreak/>
-        <w:t>HarvestChoice</w:t>
-      </w:r>
-      <w:proofErr w:type="spellEnd"/>
-      <w:r>
-        <w:t xml:space="preserve">, International Food Policy Research Institute (IFPRI); University of Minnesota, 2017, "CELL5M: A Multidisciplinary Geospatial Database for Africa South of the Sahara", https://doi.org/10.7910/DVN/G4TBLF, Harvard </w:t>
-      </w:r>
-      <w:proofErr w:type="spellStart"/>
-      <w:r>
-        <w:t>Dataverse</w:t>
-      </w:r>
-      <w:proofErr w:type="spellEnd"/>
-      <w:r>
-        <w:t>, V5</w:t>
+        <w:t>HarvestChoice, International Food Policy Research Institute (IFPRI); University of Minnesota, 2017, "CELL5M: A Multidisciplinary Geospatial Database for Africa South of the Sahara", https://doi.org/10.7910/DVN/G4TBLF, Harvard Dataverse, V5</w:t>
       </w:r>
     </w:p>
     <w:p/>
@@ -18829,23 +18265,7 @@
     <w:p/>
     <w:p>
       <w:r>
-        <w:t xml:space="preserve">Herrero M, </w:t>
-      </w:r>
-      <w:proofErr w:type="spellStart"/>
-      <w:r>
-        <w:t>Havlík</w:t>
-      </w:r>
-      <w:proofErr w:type="spellEnd"/>
-      <w:r>
-        <w:t xml:space="preserve"> P, Valin H, Notenbaert AM, Rufino M, Thornton P K, </w:t>
-      </w:r>
-      <w:proofErr w:type="spellStart"/>
-      <w:r>
-        <w:t>Blummel</w:t>
-      </w:r>
-      <w:proofErr w:type="spellEnd"/>
-      <w:r>
-        <w:t xml:space="preserve"> M, Weiss F, Obersteiner M (2013). Global livestock systems: biomass use, production, feed efficiencies and greenhouse gas emissions. PNAS 110 (52), 20888-20893.</w:t>
+        <w:t>Herrero M, Havlík P, Valin H, Notenbaert AM, Rufino M, Thornton P K, Blummel M, Weiss F, Obersteiner M (2013). Global livestock systems: biomass use, production, feed efficiencies and greenhouse gas emissions. PNAS 110 (52), 20888-20893.</w:t>
       </w:r>
     </w:p>
     <w:p/>
@@ -18857,118 +18277,23 @@
     </w:p>
     <w:p/>
     <w:p>
-      <w:proofErr w:type="spellStart"/>
-      <w:r>
-        <w:t>Komarek</w:t>
-      </w:r>
-      <w:proofErr w:type="spellEnd"/>
-      <w:r>
-        <w:t>, A.M., Thurlow, J., Koo, J. and De Pinto, A., 2019. Economywide effects of climate‐smart agriculture in Ethiopia. Agricultural Economics, 50(6), pp.765-778.</w:t>
+      <w:r>
+        <w:t>Komarek, A.M., Thurlow, J., Koo, J. and De Pinto, A., 2019. Economywide effects of climate‐smart agriculture in Ethiopia. Agricultural Economics, 50(6), pp.765-778.</w:t>
       </w:r>
     </w:p>
     <w:p/>
     <w:p>
-      <w:proofErr w:type="spellStart"/>
-      <w:r>
-        <w:t>Martey</w:t>
-      </w:r>
-      <w:proofErr w:type="spellEnd"/>
-      <w:r>
-        <w:t xml:space="preserve">, E., </w:t>
-      </w:r>
-      <w:proofErr w:type="spellStart"/>
-      <w:r>
-        <w:t>Etwire</w:t>
-      </w:r>
-      <w:proofErr w:type="spellEnd"/>
-      <w:r>
-        <w:t xml:space="preserve">, P.M. and </w:t>
-      </w:r>
-      <w:proofErr w:type="spellStart"/>
-      <w:r>
-        <w:t>Kuwornu</w:t>
-      </w:r>
-      <w:proofErr w:type="spellEnd"/>
-      <w:r>
-        <w:t>, J.K., 2020. Economic impacts of smallholder farmers’ adoption of drought-tolerant maize varieties. Land Use Policy, 94, p.104524.</w:t>
+      <w:r>
+        <w:t>Martey, E., Etwire, P.M. and Kuwornu, J.K., 2020. Economic impacts of smallholder farmers’ adoption of drought-tolerant maize varieties. Land Use Policy, 94, p.104524.</w:t>
       </w:r>
     </w:p>
     <w:p/>
     <w:p>
-      <w:proofErr w:type="spellStart"/>
       <w:r>
         <w:t>N</w:t>
       </w:r>
       <w:r>
-        <w:t>g’ang’a</w:t>
-      </w:r>
-      <w:proofErr w:type="spellEnd"/>
-      <w:r>
-        <w:t xml:space="preserve">, Stanley Karanja; Miller, Vail; </w:t>
-      </w:r>
-      <w:proofErr w:type="spellStart"/>
-      <w:r>
-        <w:t>Essegbey</w:t>
-      </w:r>
-      <w:proofErr w:type="spellEnd"/>
-      <w:r>
-        <w:t xml:space="preserve">, George; </w:t>
-      </w:r>
-      <w:proofErr w:type="spellStart"/>
-      <w:r>
-        <w:t>Karbo</w:t>
-      </w:r>
-      <w:proofErr w:type="spellEnd"/>
-      <w:r>
-        <w:t xml:space="preserve">, </w:t>
-      </w:r>
-      <w:proofErr w:type="spellStart"/>
-      <w:r>
-        <w:t>Naaminong</w:t>
-      </w:r>
-      <w:proofErr w:type="spellEnd"/>
-      <w:r>
-        <w:t xml:space="preserve">; Ansah, V.; </w:t>
-      </w:r>
-      <w:proofErr w:type="spellStart"/>
-      <w:r>
-        <w:t>Nautsukpo</w:t>
-      </w:r>
-      <w:proofErr w:type="spellEnd"/>
-      <w:r>
-        <w:t xml:space="preserve">, </w:t>
-      </w:r>
-      <w:proofErr w:type="spellStart"/>
-      <w:r>
-        <w:t>Delali</w:t>
-      </w:r>
-      <w:proofErr w:type="spellEnd"/>
-      <w:r>
-        <w:t>; Kingsley, Sam; Girvetz, Evan. 2017. Cost and benefit analysis for climate-smart agricultural (</w:t>
-      </w:r>
-      <w:proofErr w:type="spellStart"/>
-      <w:r>
-        <w:t>csa</w:t>
-      </w:r>
-      <w:proofErr w:type="spellEnd"/>
-      <w:r>
-        <w:t xml:space="preserve">) practices in the coastal savannah </w:t>
-      </w:r>
-      <w:proofErr w:type="spellStart"/>
-      <w:r>
-        <w:t>agro</w:t>
-      </w:r>
-      <w:proofErr w:type="spellEnd"/>
-      <w:r>
-        <w:t>-ecological zone (</w:t>
-      </w:r>
-      <w:proofErr w:type="spellStart"/>
-      <w:r>
-        <w:t>aez</w:t>
-      </w:r>
-      <w:proofErr w:type="spellEnd"/>
-      <w:r>
-        <w:t>) of Ghana. International Center for Tropical Agriculture CIAT, USAID. Cali.CO. 50 p.</w:t>
+        <w:t>g’ang’a, Stanley Karanja; Miller, Vail; Essegbey, George; Karbo, Naaminong; Ansah, V.; Nautsukpo, Delali; Kingsley, Sam; Girvetz, Evan. 2017. Cost and benefit analysis for climate-smart agricultural (csa) practices in the coastal savannah agro-ecological zone (aez) of Ghana. International Center for Tropical Agriculture CIAT, USAID. Cali.CO. 50 p.</w:t>
       </w:r>
     </w:p>
     <w:p/>
@@ -18997,77 +18322,18 @@
     </w:p>
     <w:p/>
     <w:p>
-      <w:proofErr w:type="spellStart"/>
-      <w:r>
-        <w:t>Ogada</w:t>
-      </w:r>
-      <w:proofErr w:type="spellEnd"/>
-      <w:r>
-        <w:t xml:space="preserve">, M.J., Rao, E.J.O., Radeny, M., </w:t>
-      </w:r>
-      <w:proofErr w:type="spellStart"/>
-      <w:r>
-        <w:t>Recha</w:t>
-      </w:r>
-      <w:proofErr w:type="spellEnd"/>
-      <w:r>
-        <w:t xml:space="preserve">, J.W. and Solomon, D. 2020. Climate-smart agriculture, household income and asset accumulation among smallholder farmers in the </w:t>
-      </w:r>
-      <w:proofErr w:type="spellStart"/>
-      <w:r>
-        <w:t>Nyando</w:t>
-      </w:r>
-      <w:proofErr w:type="spellEnd"/>
-      <w:r>
-        <w:t xml:space="preserve"> basin of Kenya. World Development Perspectives 18:100203</w:t>
+      <w:r>
+        <w:t>Ogada, M.J., Rao, E.J.O., Radeny, M., Recha, J.W. and Solomon, D. 2020. Climate-smart agriculture, household income and asset accumulation among smallholder farmers in the Nyando basin of Kenya. World Development Perspectives 18:100203</w:t>
       </w:r>
     </w:p>
     <w:p/>
     <w:p>
-      <w:proofErr w:type="spellStart"/>
-      <w:r>
-        <w:t>Ouédraogo</w:t>
-      </w:r>
-      <w:proofErr w:type="spellEnd"/>
-      <w:r>
-        <w:t xml:space="preserve"> M, Barry S, </w:t>
-      </w:r>
-      <w:proofErr w:type="spellStart"/>
-      <w:r>
-        <w:t>Zougmoré</w:t>
-      </w:r>
-      <w:proofErr w:type="spellEnd"/>
-      <w:r>
-        <w:t xml:space="preserve"> RB, </w:t>
-      </w:r>
-      <w:proofErr w:type="spellStart"/>
-      <w:r>
-        <w:t>Partey</w:t>
-      </w:r>
-      <w:proofErr w:type="spellEnd"/>
-      <w:r>
-        <w:t xml:space="preserve"> ST, </w:t>
-      </w:r>
-      <w:proofErr w:type="spellStart"/>
-      <w:r>
-        <w:t>Somé</w:t>
-      </w:r>
-      <w:proofErr w:type="spellEnd"/>
-      <w:r>
-        <w:t xml:space="preserve"> L, </w:t>
-      </w:r>
-      <w:proofErr w:type="spellStart"/>
-      <w:r>
-        <w:t>Baki</w:t>
-      </w:r>
-      <w:proofErr w:type="spellEnd"/>
-      <w:r>
-        <w:t xml:space="preserve"> G. 2018. Farmers’ Willingness to Pay for Climate Information Services: Evidence from Cowpea and Sesame Producers in Northern Burkina Faso. Sustainability 10(3):611</w:t>
+      <w:r>
+        <w:t>Ouédraogo M, Barry S, Zougmoré RB, Partey ST, Somé L, Baki G. 2018. Farmers’ Willingness to Pay for Climate Information Services: Evidence from Cowpea and Sesame Producers in Northern Burkina Faso. Sustainability 10(3):611</w:t>
       </w:r>
     </w:p>
     <w:p/>
     <w:p>
-      <w:proofErr w:type="spellStart"/>
       <w:r>
         <w:t>Ou</w:t>
       </w:r>
@@ -19075,154 +18341,31 @@
         <w:t>é</w:t>
       </w:r>
       <w:r>
-        <w:t>draogo</w:t>
-      </w:r>
-      <w:proofErr w:type="spellEnd"/>
-      <w:r>
-        <w:t xml:space="preserve"> M, </w:t>
-      </w:r>
-      <w:proofErr w:type="spellStart"/>
-      <w:r>
-        <w:t>Houessionon</w:t>
-      </w:r>
-      <w:proofErr w:type="spellEnd"/>
-      <w:r>
-        <w:t xml:space="preserve"> P, </w:t>
-      </w:r>
-      <w:proofErr w:type="spellStart"/>
-      <w:r>
-        <w:t>Zougmoré</w:t>
-      </w:r>
-      <w:proofErr w:type="spellEnd"/>
-      <w:r>
-        <w:t xml:space="preserve"> RB, </w:t>
-      </w:r>
-      <w:proofErr w:type="spellStart"/>
-      <w:r>
-        <w:t>Partey</w:t>
-      </w:r>
-      <w:proofErr w:type="spellEnd"/>
-      <w:r>
-        <w:t xml:space="preserve"> ST. 2019. Uptake of Climate-Smart Agricultural Technologies and Practices: Actual and Potential Adoption Rates in the Climate-Smart Village Site of Mali. Sustainability 11(17):4710.</w:t>
+        <w:t>draogo M, Houessionon P, Zougmoré RB, Partey ST. 2019. Uptake of Climate-Smart Agricultural Technologies and Practices: Actual and Potential Adoption Rates in the Climate-Smart Village Site of Mali. Sustainability 11(17):4710.</w:t>
       </w:r>
     </w:p>
     <w:p/>
     <w:p>
-      <w:proofErr w:type="spellStart"/>
-      <w:r>
-        <w:t>Pardey</w:t>
-      </w:r>
-      <w:proofErr w:type="spellEnd"/>
-      <w:r>
-        <w:t xml:space="preserve">, P.G., Andrade, R.S., Hurley, T.M., Rao, </w:t>
-      </w:r>
-      <w:proofErr w:type="gramStart"/>
-      <w:r>
-        <w:t>X.</w:t>
-      </w:r>
-      <w:proofErr w:type="gramEnd"/>
-      <w:r>
-        <w:t xml:space="preserve"> and Liebenberg, F.G., 2016. Returns to food and agricultural R&amp;D investments in Sub-Saharan Africa, 1975–2014. Food Policy 65, 1-8.</w:t>
+      <w:r>
+        <w:t>Pardey, P.G., Andrade, R.S., Hurley, T.M., Rao, X. and Liebenberg, F.G., 2016. Returns to food and agricultural R&amp;D investments in Sub-Saharan Africa, 1975–2014. Food Policy 65, 1-8.</w:t>
       </w:r>
     </w:p>
     <w:p/>
     <w:p>
-      <w:proofErr w:type="spellStart"/>
-      <w:r>
-        <w:t>Radeny</w:t>
-      </w:r>
-      <w:proofErr w:type="spellEnd"/>
-      <w:r>
-        <w:t xml:space="preserve"> M, </w:t>
-      </w:r>
-      <w:proofErr w:type="spellStart"/>
-      <w:r>
-        <w:t>Ogada</w:t>
-      </w:r>
-      <w:proofErr w:type="spellEnd"/>
-      <w:r>
-        <w:t xml:space="preserve"> MJ, </w:t>
-      </w:r>
-      <w:proofErr w:type="spellStart"/>
-      <w:r>
-        <w:t>Recha</w:t>
-      </w:r>
-      <w:proofErr w:type="spellEnd"/>
-      <w:r>
-        <w:t xml:space="preserve"> J, </w:t>
-      </w:r>
-      <w:proofErr w:type="spellStart"/>
-      <w:r>
-        <w:t>Kimeli</w:t>
-      </w:r>
-      <w:proofErr w:type="spellEnd"/>
-      <w:r>
-        <w:t xml:space="preserve"> P, Rao EJO, Solomon D. 2018. Uptake and Impact of Climate-Smart Agriculture Technologies and Innovations in East Africa. CCAFS Working Paper no. 251. Wageningen, Netherlands: CGIAR Research Program on Climate Change, Agriculture and Food Security (CCAFS).</w:t>
+      <w:r>
+        <w:t>Radeny M, Ogada MJ, Recha J, Kimeli P, Rao EJO, Solomon D. 2018. Uptake and Impact of Climate-Smart Agriculture Technologies and Innovations in East Africa. CCAFS Working Paper no. 251. Wageningen, Netherlands: CGIAR Research Program on Climate Change, Agriculture and Food Security (CCAFS).</w:t>
       </w:r>
     </w:p>
     <w:p/>
     <w:p>
-      <w:proofErr w:type="spellStart"/>
-      <w:r>
-        <w:t>Rigolot</w:t>
-      </w:r>
-      <w:proofErr w:type="spellEnd"/>
-      <w:r>
-        <w:t xml:space="preserve">, C., De </w:t>
-      </w:r>
-      <w:proofErr w:type="spellStart"/>
-      <w:r>
-        <w:t>Voil</w:t>
-      </w:r>
-      <w:proofErr w:type="spellEnd"/>
-      <w:r>
-        <w:t xml:space="preserve">, P., </w:t>
-      </w:r>
-      <w:proofErr w:type="spellStart"/>
-      <w:r>
-        <w:t>Douxchamps</w:t>
-      </w:r>
-      <w:proofErr w:type="spellEnd"/>
-      <w:r>
-        <w:t xml:space="preserve">, S., </w:t>
-      </w:r>
-      <w:proofErr w:type="spellStart"/>
-      <w:r>
-        <w:t>Prestwidge</w:t>
-      </w:r>
-      <w:proofErr w:type="spellEnd"/>
-      <w:r>
-        <w:t>, D., Van Wijk, M., Thornton, P.K., Rodriguez, D., Henderson, B., Medina, D. and Herrero, M., 2017. Interactions between intervention packages, climatic risk, climate change and food security in mixed crop–livestock systems in Burkina Faso. Agricultural Systems, 151, pp.217-224.</w:t>
+      <w:r>
+        <w:t>Rigolot, C., De Voil, P., Douxchamps, S., Prestwidge, D., Van Wijk, M., Thornton, P.K., Rodriguez, D., Henderson, B., Medina, D. and Herrero, M., 2017. Interactions between intervention packages, climatic risk, climate change and food security in mixed crop–livestock systems in Burkina Faso. Agricultural Systems, 151, pp.217-224.</w:t>
       </w:r>
     </w:p>
     <w:p/>
     <w:p>
       <w:r>
-        <w:t xml:space="preserve">Robinson, T.P., Thornton P.K., </w:t>
-      </w:r>
-      <w:proofErr w:type="spellStart"/>
-      <w:r>
-        <w:t>Franceschini</w:t>
-      </w:r>
-      <w:proofErr w:type="spellEnd"/>
-      <w:r>
-        <w:t xml:space="preserve">, G., </w:t>
-      </w:r>
-      <w:proofErr w:type="spellStart"/>
-      <w:r>
-        <w:t>Kruska</w:t>
-      </w:r>
-      <w:proofErr w:type="spellEnd"/>
-      <w:r>
-        <w:t xml:space="preserve">, R.L., Chiozza, F., Notenbaert, A., Cecchi, G., Herrero, M., </w:t>
-      </w:r>
-      <w:proofErr w:type="spellStart"/>
-      <w:r>
-        <w:t>Epprecht</w:t>
-      </w:r>
-      <w:proofErr w:type="spellEnd"/>
-      <w:r>
-        <w:t>, M., Fritz, S., You, L., Conchedda, G. &amp; See, L. 2011. Global livestock production systems. Rome, Food and Agriculture Organization of the United Nations (FAO) and International Livestock Research Institute (ILRI), 152 pp</w:t>
+        <w:t>Robinson, T.P., Thornton P.K., Franceschini, G., Kruska, R.L., Chiozza, F., Notenbaert, A., Cecchi, G., Herrero, M., Epprecht, M., Fritz, S., You, L., Conchedda, G. &amp; See, L. 2011. Global livestock production systems. Rome, Food and Agriculture Organization of the United Nations (FAO) and International Livestock Research Institute (ILRI), 152 pp</w:t>
       </w:r>
     </w:p>
     <w:p/>
@@ -19234,15 +18377,7 @@
     <w:p/>
     <w:p>
       <w:r>
-        <w:t xml:space="preserve">Rollins KS, </w:t>
-      </w:r>
-      <w:proofErr w:type="spellStart"/>
-      <w:r>
-        <w:t>Shaykewich</w:t>
-      </w:r>
-      <w:proofErr w:type="spellEnd"/>
-      <w:r>
-        <w:t xml:space="preserve"> J, 2006. Using willingness‐to‐pay to assess the economic value of weather forecasts for multiple commercial sectors. Meteorological Applications 10, 31-38. https://doi.org/10.1017/S1350482703005048</w:t>
+        <w:t>Rollins KS, Shaykewich J, 2006. Using willingness‐to‐pay to assess the economic value of weather forecasts for multiple commercial sectors. Meteorological Applications 10, 31-38. https://doi.org/10.1017/S1350482703005048</w:t>
       </w:r>
     </w:p>
     <w:p/>
@@ -19283,86 +18418,20 @@
       <w:r>
         <w:t xml:space="preserve"> </w:t>
       </w:r>
-      <w:proofErr w:type="spellStart"/>
-      <w:r>
-        <w:t>doi</w:t>
-      </w:r>
-      <w:proofErr w:type="spellEnd"/>
-      <w:r>
-        <w:t>/10.1073/pnas.0912890107</w:t>
+      <w:r>
+        <w:t>doi/10.1073/pnas.0912890107</w:t>
       </w:r>
     </w:p>
     <w:p/>
     <w:p>
       <w:r>
-        <w:t xml:space="preserve">Vaughan, C., Hansen, J., </w:t>
-      </w:r>
-      <w:proofErr w:type="spellStart"/>
-      <w:r>
-        <w:t>Roudier</w:t>
-      </w:r>
-      <w:proofErr w:type="spellEnd"/>
-      <w:r>
-        <w:t xml:space="preserve">, P., </w:t>
-      </w:r>
-      <w:proofErr w:type="spellStart"/>
-      <w:r>
-        <w:t>Watkiss</w:t>
-      </w:r>
-      <w:proofErr w:type="spellEnd"/>
-      <w:r>
-        <w:t xml:space="preserve">, P. and </w:t>
-      </w:r>
-      <w:proofErr w:type="spellStart"/>
-      <w:r>
-        <w:t>Carr</w:t>
-      </w:r>
-      <w:proofErr w:type="spellEnd"/>
-      <w:r>
-        <w:t>, E., 2019. Evaluating agricultural weather and climate services in Africa: Evidence, methods, and a learning agenda. Wiley Interdisciplinary Reviews: Climate Change, 10(4), p.e586.</w:t>
+        <w:t>Vaughan, C., Hansen, J., Roudier, P., Watkiss, P. and Carr, E., 2019. Evaluating agricultural weather and climate services in Africa: Evidence, methods, and a learning agenda. Wiley Interdisciplinary Reviews: Climate Change, 10(4), p.e586.</w:t>
       </w:r>
     </w:p>
     <w:p/>
     <w:p>
-      <w:proofErr w:type="spellStart"/>
-      <w:r>
-        <w:t>Wossen</w:t>
-      </w:r>
-      <w:proofErr w:type="spellEnd"/>
-      <w:r>
-        <w:t xml:space="preserve">, T., Abdoulaye, T., </w:t>
-      </w:r>
-      <w:proofErr w:type="spellStart"/>
-      <w:r>
-        <w:t>Alene</w:t>
-      </w:r>
-      <w:proofErr w:type="spellEnd"/>
-      <w:r>
-        <w:t xml:space="preserve">, A., </w:t>
-      </w:r>
-      <w:proofErr w:type="spellStart"/>
-      <w:r>
-        <w:t>Feleke</w:t>
-      </w:r>
-      <w:proofErr w:type="spellEnd"/>
-      <w:r>
-        <w:t xml:space="preserve">, S., </w:t>
-      </w:r>
-      <w:proofErr w:type="spellStart"/>
-      <w:r>
-        <w:t>Menkir</w:t>
-      </w:r>
-      <w:proofErr w:type="spellEnd"/>
-      <w:r>
-        <w:t xml:space="preserve">, A. and </w:t>
-      </w:r>
-      <w:proofErr w:type="spellStart"/>
-      <w:r>
-        <w:t>Manyong</w:t>
-      </w:r>
-      <w:proofErr w:type="spellEnd"/>
-      <w:r>
-        <w:t>, V., 2017. Measuring the impacts of adaptation strategies to drought stress: the case of drought tolerant maize varieties. Journal of Environmental Management, 203, pp.106-113.</w:t>
+      <w:r>
+        <w:t>Wossen, T., Abdoulaye, T., Alene, A., Feleke, S., Menkir, A. and Manyong, V., 2017. Measuring the impacts of adaptation strategies to drought stress: the case of drought tolerant maize varieties. Journal of Environmental Management, 203, pp.106-113.</w:t>
       </w:r>
     </w:p>
     <w:p/>
@@ -19535,13 +18604,8 @@
       </w:r>
     </w:p>
     <w:p>
-      <w:proofErr w:type="gramStart"/>
-      <w:r>
-        <w:t>NB</w:t>
-      </w:r>
-      <w:proofErr w:type="gramEnd"/>
-      <w:r>
-        <w:t xml:space="preserve"> </w:t>
+      <w:r>
+        <w:t xml:space="preserve">NB </w:t>
       </w:r>
       <w:r>
         <w:t xml:space="preserve">we </w:t>
@@ -19595,15 +18659,7 @@
     </w:p>
     <w:p>
       <w:r>
-        <w:t>A’ = A * (1 + a/</w:t>
-      </w:r>
-      <w:proofErr w:type="gramStart"/>
-      <w:r>
-        <w:t>100)^</w:t>
-      </w:r>
-      <w:proofErr w:type="gramEnd"/>
-      <w:r>
-        <w:t>10 – A</w:t>
+        <w:t>A’ = A * (1 + a/100)^10 – A</w:t>
       </w:r>
       <w:r>
         <w:tab/>
@@ -19721,13 +18777,8 @@
     </w:p>
     <w:p/>
     <w:p>
-      <w:proofErr w:type="gramStart"/>
-      <w:r>
-        <w:t>Thus</w:t>
-      </w:r>
-      <w:proofErr w:type="gramEnd"/>
-      <w:r>
-        <w:t xml:space="preserve"> t</w:t>
+      <w:r>
+        <w:t>Thus t</w:t>
       </w:r>
       <w:r>
         <w:t>he marginal benefits of adoption per year at year 10 is:</w:t>
@@ -19767,15 +18818,7 @@
         <w:t>a</w:t>
       </w:r>
       <w:r>
-        <w:t>/</w:t>
-      </w:r>
-      <w:proofErr w:type="gramStart"/>
-      <w:r>
-        <w:t>100)^</w:t>
-      </w:r>
-      <w:proofErr w:type="gramEnd"/>
-      <w:r>
-        <w:t>10</w:t>
+        <w:t>/100)^10</w:t>
       </w:r>
       <w:r>
         <w:t xml:space="preserve"> </w:t>
@@ -23213,16 +22256,6 @@
 </file>
 
 <file path=customXml/item2.xml><?xml version="1.0" encoding="utf-8"?>
-<p:properties xmlns:p="http://schemas.microsoft.com/office/2006/metadata/properties" xmlns:xsi="http://www.w3.org/2001/XMLSchema-instance" xmlns:pc="http://schemas.microsoft.com/office/infopath/2007/PartnerControls">
-  <documentManagement/>
-</p:properties>
-</file>
-
-<file path=customXml/item3.xml><?xml version="1.0" encoding="utf-8"?>
-<b:Sources xmlns:b="http://schemas.openxmlformats.org/officeDocument/2006/bibliography" xmlns="http://schemas.openxmlformats.org/officeDocument/2006/bibliography" SelectedStyle="\APASixthEditionOfficeOnline.xsl" StyleName="APA" Version="6"/>
-</file>
-
-<file path=customXml/item4.xml><?xml version="1.0" encoding="utf-8"?>
 <ct:contentTypeSchema xmlns:ct="http://schemas.microsoft.com/office/2006/metadata/contentType" xmlns:ma="http://schemas.microsoft.com/office/2006/metadata/properties/metaAttributes" ct:_="" ma:_="" ma:contentTypeName="Document" ma:contentTypeID="0x01010000D135C35F46F242ABD78D63C2151323" ma:contentTypeVersion="13" ma:contentTypeDescription="Create a new document." ma:contentTypeScope="" ma:versionID="4260727bfdeffa6abb1b61fc78a5d971">
   <xsd:schema xmlns:xsd="http://www.w3.org/2001/XMLSchema" xmlns:xs="http://www.w3.org/2001/XMLSchema" xmlns:p="http://schemas.microsoft.com/office/2006/metadata/properties" xmlns:ns3="fddef6a8-5936-4909-96e0-2ad7a6b1720b" xmlns:ns4="0c867391-8214-4b58-86b3-de07547409f9" targetNamespace="http://schemas.microsoft.com/office/2006/metadata/properties" ma:root="true" ma:fieldsID="47fddfb38fd1c6ae740af4923f0c4454" ns3:_="" ns4:_="">
     <xsd:import namespace="fddef6a8-5936-4909-96e0-2ad7a6b1720b"/>
@@ -23445,6 +22478,16 @@
 </ct:contentTypeSchema>
 </file>
 
+<file path=customXml/item3.xml><?xml version="1.0" encoding="utf-8"?>
+<b:Sources xmlns:b="http://schemas.openxmlformats.org/officeDocument/2006/bibliography" xmlns="http://schemas.openxmlformats.org/officeDocument/2006/bibliography" SelectedStyle="\APASixthEditionOfficeOnline.xsl" StyleName="APA" Version="6"/>
+</file>
+
+<file path=customXml/item4.xml><?xml version="1.0" encoding="utf-8"?>
+<p:properties xmlns:p="http://schemas.microsoft.com/office/2006/metadata/properties" xmlns:xsi="http://www.w3.org/2001/XMLSchema-instance" xmlns:pc="http://schemas.microsoft.com/office/infopath/2007/PartnerControls">
+  <documentManagement/>
+</p:properties>
+</file>
+
 <file path=customXml/itemProps1.xml><?xml version="1.0" encoding="utf-8"?>
 <ds:datastoreItem xmlns:ds="http://schemas.openxmlformats.org/officeDocument/2006/customXml" ds:itemID="{BC640867-ED11-447B-A3BA-6AB3B9FE05DB}">
   <ds:schemaRefs>
@@ -23454,23 +22497,6 @@
 </file>
 
 <file path=customXml/itemProps2.xml><?xml version="1.0" encoding="utf-8"?>
-<ds:datastoreItem xmlns:ds="http://schemas.openxmlformats.org/officeDocument/2006/customXml" ds:itemID="{E3D04C69-CEFC-4DAA-9E4C-EDD72A0685B6}">
-  <ds:schemaRefs>
-    <ds:schemaRef ds:uri="http://schemas.microsoft.com/office/2006/metadata/properties"/>
-    <ds:schemaRef ds:uri="http://schemas.microsoft.com/office/infopath/2007/PartnerControls"/>
-  </ds:schemaRefs>
-</ds:datastoreItem>
-</file>
-
-<file path=customXml/itemProps3.xml><?xml version="1.0" encoding="utf-8"?>
-<ds:datastoreItem xmlns:ds="http://schemas.openxmlformats.org/officeDocument/2006/customXml" ds:itemID="{262F80C3-16CD-403F-9FFB-E9E7EA635110}">
-  <ds:schemaRefs>
-    <ds:schemaRef ds:uri="http://schemas.openxmlformats.org/officeDocument/2006/bibliography"/>
-  </ds:schemaRefs>
-</ds:datastoreItem>
-</file>
-
-<file path=customXml/itemProps4.xml><?xml version="1.0" encoding="utf-8"?>
 <ds:datastoreItem xmlns:ds="http://schemas.openxmlformats.org/officeDocument/2006/customXml" ds:itemID="{D8776E07-3B86-4FD6-97FF-824032979239}">
   <ds:schemaRefs>
     <ds:schemaRef ds:uri="http://schemas.microsoft.com/office/2006/metadata/contentType"/>
@@ -23487,4 +22513,21 @@
     <ds:schemaRef ds:uri="http://schemas.microsoft.com/internal/obd"/>
   </ds:schemaRefs>
 </ds:datastoreItem>
+</file>
+
+<file path=customXml/itemProps3.xml><?xml version="1.0" encoding="utf-8"?>
+<ds:datastoreItem xmlns:ds="http://schemas.openxmlformats.org/officeDocument/2006/customXml" ds:itemID="{262F80C3-16CD-403F-9FFB-E9E7EA635110}">
+  <ds:schemaRefs>
+    <ds:schemaRef ds:uri="http://schemas.openxmlformats.org/officeDocument/2006/bibliography"/>
+  </ds:schemaRefs>
+</ds:datastoreItem>
+</file>
+
+<file path=customXml/itemProps4.xml><?xml version="1.0" encoding="utf-8"?>
+<ds:datastoreItem xmlns:ds="http://schemas.openxmlformats.org/officeDocument/2006/customXml" ds:itemID="{E3D04C69-CEFC-4DAA-9E4C-EDD72A0685B6}">
+  <ds:schemaRefs>
+    <ds:schemaRef ds:uri="http://schemas.microsoft.com/office/2006/metadata/properties"/>
+    <ds:schemaRef ds:uri="http://schemas.microsoft.com/office/infopath/2007/PartnerControls"/>
+  </ds:schemaRefs>
+</ds:datastoreItem>
 </file>
</xml_diff>